<commit_message>
prelimnary scitech pages, update deco first
</commit_message>
<xml_diff>
--- a/public/pdf/Ideathon 2023.docx
+++ b/public/pdf/Ideathon 2023.docx
@@ -1,6 +1,6 @@
 
 <file path=word/document.xml><?xml version="1.0" encoding="utf-8"?>
-<w:document xmlns:wpc="http://schemas.microsoft.com/office/word/2010/wordprocessingCanvas" xmlns:cx="http://schemas.microsoft.com/office/drawing/2014/chartex" xmlns:cx1="http://schemas.microsoft.com/office/drawing/2015/9/8/chartex" xmlns:cx2="http://schemas.microsoft.com/office/drawing/2015/10/21/chartex" xmlns:cx3="http://schemas.microsoft.com/office/drawing/2016/5/9/chartex" xmlns:cx4="http://schemas.microsoft.com/office/drawing/2016/5/10/chartex" xmlns:cx5="http://schemas.microsoft.com/office/drawing/2016/5/11/chartex" xmlns:cx6="http://schemas.microsoft.com/office/drawing/2016/5/12/chartex" xmlns:cx7="http://schemas.microsoft.com/office/drawing/2016/5/13/chartex" xmlns:cx8="http://schemas.microsoft.com/office/drawing/2016/5/14/chartex" xmlns:mc="http://schemas.openxmlformats.org/markup-compatibility/2006" xmlns:aink="http://schemas.microsoft.com/office/drawing/2016/ink" xmlns:am3d="http://schemas.microsoft.com/office/drawing/2017/model3d" xmlns:o="urn:schemas-microsoft-com:office:office" xmlns:oel="http://schemas.microsoft.com/office/2019/extlst" xmlns:r="http://schemas.openxmlformats.org/officeDocument/2006/relationships" xmlns:m="http://schemas.openxmlformats.org/officeDocument/2006/math" xmlns:v="urn:schemas-microsoft-com:vml" xmlns:wp14="http://schemas.microsoft.com/office/word/2010/wordprocessingDrawing" xmlns:wp="http://schemas.openxmlformats.org/drawingml/2006/wordprocessingDrawing" xmlns:w10="urn:schemas-microsoft-com:office:word" xmlns:w="http://schemas.openxmlformats.org/wordprocessingml/2006/main" xmlns:w14="http://schemas.microsoft.com/office/word/2010/wordml" xmlns:w15="http://schemas.microsoft.com/office/word/2012/wordml" xmlns:w16cex="http://schemas.microsoft.com/office/word/2018/wordml/cex" xmlns:w16cid="http://schemas.microsoft.com/office/word/2016/wordml/cid" xmlns:w16="http://schemas.microsoft.com/office/word/2018/wordml" xmlns:w16sdtdh="http://schemas.microsoft.com/office/word/2020/wordml/sdtdatahash" xmlns:w16se="http://schemas.microsoft.com/office/word/2015/wordml/symex" xmlns:wpg="http://schemas.microsoft.com/office/word/2010/wordprocessingGroup" xmlns:wpi="http://schemas.microsoft.com/office/word/2010/wordprocessingInk" xmlns:wne="http://schemas.microsoft.com/office/word/2006/wordml" xmlns:wps="http://schemas.microsoft.com/office/word/2010/wordprocessingShape" mc:Ignorable="w14 w15 w16se w16cid w16 w16cex w16sdtdh wp14">
+<w:document xmlns:wpc="http://schemas.microsoft.com/office/word/2010/wordprocessingCanvas" xmlns:cx="http://schemas.microsoft.com/office/drawing/2014/chartex" xmlns:cx1="http://schemas.microsoft.com/office/drawing/2015/9/8/chartex" xmlns:cx2="http://schemas.microsoft.com/office/drawing/2015/10/21/chartex" xmlns:cx3="http://schemas.microsoft.com/office/drawing/2016/5/9/chartex" xmlns:cx4="http://schemas.microsoft.com/office/drawing/2016/5/10/chartex" xmlns:cx5="http://schemas.microsoft.com/office/drawing/2016/5/11/chartex" xmlns:cx6="http://schemas.microsoft.com/office/drawing/2016/5/12/chartex" xmlns:cx7="http://schemas.microsoft.com/office/drawing/2016/5/13/chartex" xmlns:cx8="http://schemas.microsoft.com/office/drawing/2016/5/14/chartex" xmlns:mc="http://schemas.openxmlformats.org/markup-compatibility/2006" xmlns:aink="http://schemas.microsoft.com/office/drawing/2016/ink" xmlns:am3d="http://schemas.microsoft.com/office/drawing/2017/model3d" xmlns:o="urn:schemas-microsoft-com:office:office" xmlns:oel="http://schemas.microsoft.com/office/2019/extlst" xmlns:r="http://schemas.openxmlformats.org/officeDocument/2006/relationships" xmlns:m="http://schemas.openxmlformats.org/officeDocument/2006/math" xmlns:v="urn:schemas-microsoft-com:vml" xmlns:wp14="http://schemas.microsoft.com/office/word/2010/wordprocessingDrawing" xmlns:wp="http://schemas.openxmlformats.org/drawingml/2006/wordprocessingDrawing" xmlns:w10="urn:schemas-microsoft-com:office:word" xmlns:w="http://schemas.openxmlformats.org/wordprocessingml/2006/main" xmlns:w14="http://schemas.microsoft.com/office/word/2010/wordml" xmlns:w15="http://schemas.microsoft.com/office/word/2012/wordml" xmlns:w16cex="http://schemas.microsoft.com/office/word/2018/wordml/cex" xmlns:w16cid="http://schemas.microsoft.com/office/word/2016/wordml/cid" xmlns:w16="http://schemas.microsoft.com/office/word/2018/wordml" xmlns:w16du="http://schemas.microsoft.com/office/word/2023/wordml/word16du" xmlns:w16sdtdh="http://schemas.microsoft.com/office/word/2020/wordml/sdtdatahash" xmlns:w16se="http://schemas.microsoft.com/office/word/2015/wordml/symex" xmlns:wpg="http://schemas.microsoft.com/office/word/2010/wordprocessingGroup" xmlns:wpi="http://schemas.microsoft.com/office/word/2010/wordprocessingInk" xmlns:wne="http://schemas.microsoft.com/office/word/2006/wordml" xmlns:wps="http://schemas.microsoft.com/office/word/2010/wordprocessingShape" mc:Ignorable="w14 w15 w16se w16cid w16 w16cex w16sdtdh wp14">
   <w:body>
     <w:p>
       <w:pPr>
@@ -430,25 +430,7 @@
           <w:sz w:val="36"/>
           <w:szCs w:val="36"/>
         </w:rPr>
-        <w:t xml:space="preserve">The topics can be as easy or hard as you want. It can be a fundamental topic like the Second Law of Thermodynamics or a niche and involved topic like the application of </w:t>
-      </w:r>
-      <w:proofErr w:type="spellStart"/>
-      <w:r>
-        <w:rPr>
-          <w:rFonts w:ascii="Source Sans Pro" w:hAnsi="Source Sans Pro"/>
-          <w:sz w:val="36"/>
-          <w:szCs w:val="36"/>
-        </w:rPr>
-        <w:t>Ramanujan</w:t>
-      </w:r>
-      <w:proofErr w:type="spellEnd"/>
-      <w:r>
-        <w:rPr>
-          <w:rFonts w:ascii="Source Sans Pro" w:hAnsi="Source Sans Pro"/>
-          <w:sz w:val="36"/>
-          <w:szCs w:val="36"/>
-        </w:rPr>
-        <w:t xml:space="preserve"> graphs in post-quantum </w:t>
+        <w:t xml:space="preserve">The topics can be as easy or hard as you want. It can be a fundamental topic like the Second Law of Thermodynamics or a niche and involved topic like the application of Ramanujan graphs in post-quantum </w:t>
       </w:r>
       <w:r>
         <w:rPr>
@@ -731,9 +713,16 @@
           <w:sz w:val="36"/>
           <w:szCs w:val="36"/>
         </w:rPr>
-        <w:t xml:space="preserve">chance to come to the </w:t>
-      </w:r>
-      <w:proofErr w:type="spellStart"/>
+        <w:t>chance to come to the IISc Bangalore campus</w:t>
+      </w:r>
+      <w:r>
+        <w:rPr>
+          <w:rFonts w:ascii="Source Sans Pro" w:hAnsi="Source Sans Pro"/>
+          <w:sz w:val="36"/>
+          <w:szCs w:val="36"/>
+        </w:rPr>
+        <w:t xml:space="preserve"> in </w:t>
+      </w:r>
       <w:r>
         <w:rPr>
           <w:rFonts w:ascii="Source Sans Pro" w:hAnsi="Source Sans Pro"/>
@@ -742,9 +731,16 @@
           <w:sz w:val="36"/>
           <w:szCs w:val="36"/>
         </w:rPr>
-        <w:t>IISc</w:t>
-      </w:r>
-      <w:proofErr w:type="spellEnd"/>
+        <w:t>November</w:t>
+      </w:r>
+      <w:r>
+        <w:rPr>
+          <w:rFonts w:ascii="Source Sans Pro" w:hAnsi="Source Sans Pro"/>
+          <w:sz w:val="36"/>
+          <w:szCs w:val="36"/>
+        </w:rPr>
+        <w:t xml:space="preserve"> during the </w:t>
+      </w:r>
       <w:r>
         <w:rPr>
           <w:rFonts w:ascii="Source Sans Pro" w:hAnsi="Source Sans Pro"/>
@@ -753,46 +749,8 @@
           <w:sz w:val="36"/>
           <w:szCs w:val="36"/>
         </w:rPr>
-        <w:t xml:space="preserve"> Bangalore campus</w:t>
-      </w:r>
-      <w:r>
-        <w:rPr>
-          <w:rFonts w:ascii="Source Sans Pro" w:hAnsi="Source Sans Pro"/>
-          <w:sz w:val="36"/>
-          <w:szCs w:val="36"/>
-        </w:rPr>
-        <w:t xml:space="preserve"> in </w:t>
-      </w:r>
-      <w:r>
-        <w:rPr>
-          <w:rFonts w:ascii="Source Sans Pro" w:hAnsi="Source Sans Pro"/>
-          <w:b/>
-          <w:bCs/>
-          <w:sz w:val="36"/>
-          <w:szCs w:val="36"/>
-        </w:rPr>
-        <w:t>November</w:t>
-      </w:r>
-      <w:r>
-        <w:rPr>
-          <w:rFonts w:ascii="Source Sans Pro" w:hAnsi="Source Sans Pro"/>
-          <w:sz w:val="36"/>
-          <w:szCs w:val="36"/>
-        </w:rPr>
-        <w:t xml:space="preserve"> during the </w:t>
-      </w:r>
-      <w:proofErr w:type="spellStart"/>
-      <w:r>
-        <w:rPr>
-          <w:rFonts w:ascii="Source Sans Pro" w:hAnsi="Source Sans Pro"/>
-          <w:b/>
-          <w:bCs/>
-          <w:sz w:val="36"/>
-          <w:szCs w:val="36"/>
-        </w:rPr>
         <w:t>Pravega</w:t>
       </w:r>
-      <w:proofErr w:type="spellEnd"/>
       <w:r>
         <w:rPr>
           <w:rFonts w:ascii="Source Sans Pro" w:hAnsi="Source Sans Pro"/>
@@ -1972,25 +1930,7 @@
           <w:sz w:val="36"/>
           <w:szCs w:val="36"/>
         </w:rPr>
-        <w:t xml:space="preserve">The second round will be an in person event during our main </w:t>
-      </w:r>
-      <w:proofErr w:type="spellStart"/>
-      <w:r>
-        <w:rPr>
-          <w:rFonts w:ascii="Source Sans Pro" w:hAnsi="Source Sans Pro"/>
-          <w:sz w:val="36"/>
-          <w:szCs w:val="36"/>
-        </w:rPr>
-        <w:t>Pravega</w:t>
-      </w:r>
-      <w:proofErr w:type="spellEnd"/>
-      <w:r>
-        <w:rPr>
-          <w:rFonts w:ascii="Source Sans Pro" w:hAnsi="Source Sans Pro"/>
-          <w:sz w:val="36"/>
-          <w:szCs w:val="36"/>
-        </w:rPr>
-        <w:t xml:space="preserve"> fest. </w:t>
+        <w:t xml:space="preserve">The second round will be an in person event during our main Pravega fest. </w:t>
       </w:r>
       <w:r>
         <w:rPr>
@@ -2063,6 +2003,7 @@
           <w:szCs w:val="36"/>
           <w:u w:val="single"/>
         </w:rPr>
+        <w:lastRenderedPageBreak/>
         <w:t>Disclaimer:</w:t>
       </w:r>
     </w:p>
@@ -2135,9 +2076,8 @@
           <w:sz w:val="36"/>
           <w:szCs w:val="36"/>
         </w:rPr>
-        <w:t>posting/</w:t>
-      </w:r>
-      <w:proofErr w:type="spellStart"/>
+        <w:t>posting/di</w:t>
+      </w:r>
       <w:r>
         <w:rPr>
           <w:rFonts w:ascii="Source Sans Pro" w:hAnsi="Source Sans Pro"/>
@@ -2146,9 +2086,8 @@
           <w:sz w:val="36"/>
           <w:szCs w:val="36"/>
         </w:rPr>
-        <w:t>diaplaying</w:t>
-      </w:r>
-      <w:proofErr w:type="spellEnd"/>
+        <w:t>s</w:t>
+      </w:r>
       <w:r>
         <w:rPr>
           <w:rFonts w:ascii="Source Sans Pro" w:hAnsi="Source Sans Pro"/>
@@ -2157,7 +2096,7 @@
           <w:sz w:val="36"/>
           <w:szCs w:val="36"/>
         </w:rPr>
-        <w:t xml:space="preserve"> your content over the internet, with due credits </w:t>
+        <w:t xml:space="preserve">playing your content over the internet, with due credits </w:t>
       </w:r>
       <w:r>
         <w:rPr>
@@ -2202,7 +2141,7 @@
 </file>
 
 <file path=word/numbering.xml><?xml version="1.0" encoding="utf-8"?>
-<w:numbering xmlns:wpc="http://schemas.microsoft.com/office/word/2010/wordprocessingCanvas" xmlns:cx="http://schemas.microsoft.com/office/drawing/2014/chartex" xmlns:cx1="http://schemas.microsoft.com/office/drawing/2015/9/8/chartex" xmlns:cx2="http://schemas.microsoft.com/office/drawing/2015/10/21/chartex" xmlns:cx3="http://schemas.microsoft.com/office/drawing/2016/5/9/chartex" xmlns:cx4="http://schemas.microsoft.com/office/drawing/2016/5/10/chartex" xmlns:cx5="http://schemas.microsoft.com/office/drawing/2016/5/11/chartex" xmlns:cx6="http://schemas.microsoft.com/office/drawing/2016/5/12/chartex" xmlns:cx7="http://schemas.microsoft.com/office/drawing/2016/5/13/chartex" xmlns:cx8="http://schemas.microsoft.com/office/drawing/2016/5/14/chartex" xmlns:mc="http://schemas.openxmlformats.org/markup-compatibility/2006" xmlns:aink="http://schemas.microsoft.com/office/drawing/2016/ink" xmlns:am3d="http://schemas.microsoft.com/office/drawing/2017/model3d" xmlns:o="urn:schemas-microsoft-com:office:office" xmlns:oel="http://schemas.microsoft.com/office/2019/extlst" xmlns:r="http://schemas.openxmlformats.org/officeDocument/2006/relationships" xmlns:m="http://schemas.openxmlformats.org/officeDocument/2006/math" xmlns:v="urn:schemas-microsoft-com:vml" xmlns:wp14="http://schemas.microsoft.com/office/word/2010/wordprocessingDrawing" xmlns:wp="http://schemas.openxmlformats.org/drawingml/2006/wordprocessingDrawing" xmlns:w10="urn:schemas-microsoft-com:office:word" xmlns:w="http://schemas.openxmlformats.org/wordprocessingml/2006/main" xmlns:w14="http://schemas.microsoft.com/office/word/2010/wordml" xmlns:w15="http://schemas.microsoft.com/office/word/2012/wordml" xmlns:w16cex="http://schemas.microsoft.com/office/word/2018/wordml/cex" xmlns:w16cid="http://schemas.microsoft.com/office/word/2016/wordml/cid" xmlns:w16="http://schemas.microsoft.com/office/word/2018/wordml" xmlns:w16sdtdh="http://schemas.microsoft.com/office/word/2020/wordml/sdtdatahash" xmlns:w16se="http://schemas.microsoft.com/office/word/2015/wordml/symex" xmlns:wpg="http://schemas.microsoft.com/office/word/2010/wordprocessingGroup" xmlns:wpi="http://schemas.microsoft.com/office/word/2010/wordprocessingInk" xmlns:wne="http://schemas.microsoft.com/office/word/2006/wordml" xmlns:wps="http://schemas.microsoft.com/office/word/2010/wordprocessingShape" mc:Ignorable="w14 w15 w16se w16cid w16 w16cex w16sdtdh wp14">
+<w:numbering xmlns:wpc="http://schemas.microsoft.com/office/word/2010/wordprocessingCanvas" xmlns:cx="http://schemas.microsoft.com/office/drawing/2014/chartex" xmlns:cx1="http://schemas.microsoft.com/office/drawing/2015/9/8/chartex" xmlns:cx2="http://schemas.microsoft.com/office/drawing/2015/10/21/chartex" xmlns:cx3="http://schemas.microsoft.com/office/drawing/2016/5/9/chartex" xmlns:cx4="http://schemas.microsoft.com/office/drawing/2016/5/10/chartex" xmlns:cx5="http://schemas.microsoft.com/office/drawing/2016/5/11/chartex" xmlns:cx6="http://schemas.microsoft.com/office/drawing/2016/5/12/chartex" xmlns:cx7="http://schemas.microsoft.com/office/drawing/2016/5/13/chartex" xmlns:cx8="http://schemas.microsoft.com/office/drawing/2016/5/14/chartex" xmlns:mc="http://schemas.openxmlformats.org/markup-compatibility/2006" xmlns:aink="http://schemas.microsoft.com/office/drawing/2016/ink" xmlns:am3d="http://schemas.microsoft.com/office/drawing/2017/model3d" xmlns:o="urn:schemas-microsoft-com:office:office" xmlns:oel="http://schemas.microsoft.com/office/2019/extlst" xmlns:r="http://schemas.openxmlformats.org/officeDocument/2006/relationships" xmlns:m="http://schemas.openxmlformats.org/officeDocument/2006/math" xmlns:v="urn:schemas-microsoft-com:vml" xmlns:wp14="http://schemas.microsoft.com/office/word/2010/wordprocessingDrawing" xmlns:wp="http://schemas.openxmlformats.org/drawingml/2006/wordprocessingDrawing" xmlns:w10="urn:schemas-microsoft-com:office:word" xmlns:w="http://schemas.openxmlformats.org/wordprocessingml/2006/main" xmlns:w14="http://schemas.microsoft.com/office/word/2010/wordml" xmlns:w15="http://schemas.microsoft.com/office/word/2012/wordml" xmlns:w16cex="http://schemas.microsoft.com/office/word/2018/wordml/cex" xmlns:w16cid="http://schemas.microsoft.com/office/word/2016/wordml/cid" xmlns:w16="http://schemas.microsoft.com/office/word/2018/wordml" xmlns:w16du="http://schemas.microsoft.com/office/word/2023/wordml/word16du" xmlns:w16sdtdh="http://schemas.microsoft.com/office/word/2020/wordml/sdtdatahash" xmlns:w16se="http://schemas.microsoft.com/office/word/2015/wordml/symex" xmlns:wpg="http://schemas.microsoft.com/office/word/2010/wordprocessingGroup" xmlns:wpi="http://schemas.microsoft.com/office/word/2010/wordprocessingInk" xmlns:wne="http://schemas.microsoft.com/office/word/2006/wordml" xmlns:wps="http://schemas.microsoft.com/office/word/2010/wordprocessingShape" mc:Ignorable="w14 w15 w16se w16cid w16 w16cex w16sdtdh wp14">
   <w:abstractNum w:abstractNumId="0" w15:restartNumberingAfterBreak="0">
     <w:nsid w:val="0E4225D2"/>
     <w:multiLevelType w:val="hybridMultilevel"/>

</xml_diff>